<commit_message>
Changed Routing of 9V line, added more documentation
</commit_message>
<xml_diff>
--- a/Documentation/PreAmpDocumentation.docx
+++ b/Documentation/PreAmpDocumentation.docx
@@ -18,6 +18,14 @@
         </w:rPr>
         <w:t>Downconverter/Baseband Preamp Module</w:t>
       </w:r>
+      <w:r>
+        <w:rPr>
+          <w:b/>
+          <w:sz w:val="23"/>
+          <w:szCs w:val="23"/>
+        </w:rPr>
+        <w:t xml:space="preserve"> – Katie Dhuyvetter</w:t>
+      </w:r>
     </w:p>
     <w:p>
       <w:pPr>
@@ -38,38 +46,36 @@
           <w:sz w:val="23"/>
           <w:szCs w:val="23"/>
         </w:rPr>
-        <w:t xml:space="preserve">coming in from the TX/RX module to a </w:t>
-      </w:r>
-      <w:bookmarkStart w:id="0" w:name="_GoBack"/>
-      <w:r>
-        <w:rPr>
-          <w:sz w:val="23"/>
-          <w:szCs w:val="23"/>
-        </w:rPr>
-        <w:t xml:space="preserve">low RF </w:t>
-      </w:r>
-      <w:bookmarkEnd w:id="0"/>
-      <w:r>
-        <w:rPr>
-          <w:sz w:val="23"/>
-          <w:szCs w:val="23"/>
-        </w:rPr>
-        <w:t>signal.  It also contains the preamp so that the weak electrical signal can be processed by the DSP module.</w:t>
-      </w:r>
-    </w:p>
-    <w:p>
-      <w:pPr>
-        <w:rPr>
-          <w:sz w:val="23"/>
-          <w:szCs w:val="23"/>
-        </w:rPr>
-      </w:pPr>
-      <w:r>
-        <w:rPr>
-          <w:sz w:val="23"/>
-          <w:szCs w:val="23"/>
-        </w:rPr>
-        <w:t>The circuit schematic for this module can be seen in Figure X.  The initial circuit was based off the simplified block diagram given in the project assignment packet.  I began the circuit by looking at the data sheets of the various parts needed.  I selected the following parts: LMV751 low-noise op</w:t>
+        <w:t>coming in from the TX/RX module to a low RF signal.  It also contains the preamp so that the weak electrical signal can be processed by the DSP module.</w:t>
+      </w:r>
+    </w:p>
+    <w:p>
+      <w:pPr>
+        <w:rPr>
+          <w:sz w:val="23"/>
+          <w:szCs w:val="23"/>
+        </w:rPr>
+      </w:pPr>
+      <w:r>
+        <w:rPr>
+          <w:sz w:val="23"/>
+          <w:szCs w:val="23"/>
+        </w:rPr>
+        <w:t xml:space="preserve">The circuit schematic for this module can be seen </w:t>
+      </w:r>
+      <w:r>
+        <w:rPr>
+          <w:sz w:val="23"/>
+          <w:szCs w:val="23"/>
+        </w:rPr>
+        <w:t xml:space="preserve">on page two of the schematic. </w:t>
+      </w:r>
+      <w:r>
+        <w:rPr>
+          <w:sz w:val="23"/>
+          <w:szCs w:val="23"/>
+        </w:rPr>
+        <w:t>The initial circuit was based off the simplified block diagram given in the project assignment packet.  I began the circuit by looking at the data sheets of the various parts needed.  I selected the following parts: LMV751 low-noise op</w:t>
       </w:r>
       <w:r>
         <w:rPr>
@@ -255,6 +261,8 @@
           <w:szCs w:val="23"/>
         </w:rPr>
       </w:pPr>
+      <w:bookmarkStart w:id="0" w:name="_Hlk498067455"/>
+      <w:bookmarkStart w:id="1" w:name="_GoBack"/>
       <m:oMathPara>
         <m:oMath>
           <m:r>
@@ -263,7 +271,17 @@
               <w:sz w:val="23"/>
               <w:szCs w:val="23"/>
             </w:rPr>
-            <m:t xml:space="preserve">λ= </m:t>
+            <m:t>λ</m:t>
+          </m:r>
+          <w:bookmarkEnd w:id="0"/>
+          <w:bookmarkEnd w:id="1"/>
+          <m:r>
+            <w:rPr>
+              <w:rFonts w:ascii="Cambria Math" w:hAnsi="Cambria Math"/>
+              <w:sz w:val="23"/>
+              <w:szCs w:val="23"/>
+            </w:rPr>
+            <m:t xml:space="preserve">= </m:t>
           </m:r>
           <m:f>
             <m:fPr>

</xml_diff>